<commit_message>
Update portfolio: fix certifications alignment, add download icon, remove projects stat, improve featured projects display
</commit_message>
<xml_diff>
--- a/public/Rosales_Resume.docx
+++ b/public/Rosales_Resume.docx
@@ -203,9 +203,6 @@
         <w:spacing w:before="18"/>
         <w:ind w:right="12"/>
         <w:jc w:val="center"/>
-        <w:rPr>
-          <w:color w:val="000000" w:themeColor="text1"/>
-        </w:rPr>
       </w:pPr>
       <w:hyperlink r:id="rId7">
         <w:r>
@@ -239,24 +236,26 @@
         </w:rPr>
         <w:t xml:space="preserve">| </w:t>
       </w:r>
-      <w:proofErr w:type="spellStart"/>
-      <w:r>
-        <w:rPr>
-          <w:color w:val="000000" w:themeColor="text1"/>
-          <w:spacing w:val="-2"/>
-        </w:rPr>
-        <w:t>portfoliowebsite</w:t>
-      </w:r>
-      <w:proofErr w:type="spellEnd"/>
+      <w:hyperlink r:id="rId8" w:history="1">
+        <w:proofErr w:type="spellStart"/>
+        <w:r>
+          <w:rPr>
+            <w:rStyle w:val="Hyperlink"/>
+            <w:color w:val="auto"/>
+            <w:spacing w:val="-2"/>
+          </w:rPr>
+          <w:t>portfoliowebsite</w:t>
+        </w:r>
+        <w:proofErr w:type="spellEnd"/>
+      </w:hyperlink>
     </w:p>
     <w:p>
       <w:pPr>
         <w:pStyle w:val="BodyText"/>
         <w:spacing w:before="35"/>
-        <w:rPr>
-          <w:color w:val="000000" w:themeColor="text1"/>
-        </w:rPr>
-      </w:pPr>
+      </w:pPr>
+      <w:bookmarkStart w:id="0" w:name="_GoBack"/>
+      <w:bookmarkEnd w:id="0"/>
     </w:p>
     <w:p>
       <w:pPr>
@@ -342,7 +341,7 @@
           </mc:Choice>
           <mc:Fallback>
             <w:pict>
-              <v:shape w14:anchorId="10DAD2E5" id="Graphic 1" o:spid="_x0000_s1026" style="position:absolute;margin-left:36pt;margin-top:15.4pt;width:523pt;height:.1pt;z-index:-251695616;visibility:visible;mso-wrap-style:square;mso-wrap-distance-left:0;mso-wrap-distance-top:0;mso-wrap-distance-right:0;mso-wrap-distance-bottom:0;mso-position-horizontal:absolute;mso-position-horizontal-relative:page;mso-position-vertical:absolute;mso-position-vertical-relative:text;v-text-anchor:top" coordsize="6642100,1270" o:gfxdata="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" path="m,l6642099,e" filled="f" strokeweight="1pt">
+              <v:shape w14:anchorId="214B1996" id="Graphic 1" o:spid="_x0000_s1026" style="position:absolute;margin-left:36pt;margin-top:15.4pt;width:523pt;height:.1pt;z-index:-251695616;visibility:visible;mso-wrap-style:square;mso-wrap-distance-left:0;mso-wrap-distance-top:0;mso-wrap-distance-right:0;mso-wrap-distance-bottom:0;mso-position-horizontal:absolute;mso-position-horizontal-relative:page;mso-position-vertical:absolute;mso-position-vertical-relative:text;v-text-anchor:top" coordsize="6642100,1270" o:gfxdata="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" path="m,l6642099,e" filled="f" strokeweight="1pt">
                 <v:path arrowok="t"/>
                 <w10:wrap type="topAndBottom" anchorx="page"/>
               </v:shape>
@@ -350,7 +349,7 @@
           </mc:Fallback>
         </mc:AlternateContent>
       </w:r>
-      <w:hyperlink r:id="rId8" w:anchor="wiki_skills">
+      <w:hyperlink r:id="rId9" w:anchor="wiki_skills">
         <w:r>
           <w:rPr>
             <w:color w:val="000000" w:themeColor="text1"/>
@@ -472,7 +471,7 @@
           </mc:Choice>
           <mc:Fallback>
             <w:pict>
-              <v:shape w14:anchorId="75F6776A" id="Graphic 2" o:spid="_x0000_s1026" style="position:absolute;margin-left:36pt;margin-top:16.1pt;width:523pt;height:.1pt;z-index:-251672064;visibility:visible;mso-wrap-style:square;mso-wrap-distance-left:0;mso-wrap-distance-top:0;mso-wrap-distance-right:0;mso-wrap-distance-bottom:0;mso-position-horizontal:absolute;mso-position-horizontal-relative:page;mso-position-vertical:absolute;mso-position-vertical-relative:text;v-text-anchor:top" coordsize="6642100,1270" o:gfxdata="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" path="m,l6642099,e" filled="f" strokeweight="1pt">
+              <v:shape w14:anchorId="17BCA030" id="Graphic 2" o:spid="_x0000_s1026" style="position:absolute;margin-left:36pt;margin-top:16.1pt;width:523pt;height:.1pt;z-index:-251672064;visibility:visible;mso-wrap-style:square;mso-wrap-distance-left:0;mso-wrap-distance-top:0;mso-wrap-distance-right:0;mso-wrap-distance-bottom:0;mso-position-horizontal:absolute;mso-position-horizontal-relative:page;mso-position-vertical:absolute;mso-position-vertical-relative:text;v-text-anchor:top" coordsize="6642100,1270" o:gfxdata="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" path="m,l6642099,e" filled="f" strokeweight="1pt">
                 <v:path arrowok="t"/>
                 <w10:wrap type="topAndBottom" anchorx="page"/>
               </v:shape>
@@ -626,16 +625,7 @@
         <w:t>MSEUF</w:t>
       </w:r>
       <w:r>
-        <w:t xml:space="preserve"> | Aug 202</w:t>
-      </w:r>
-      <w:r>
-        <w:t>3</w:t>
-      </w:r>
-      <w:r>
-        <w:t xml:space="preserve"> – </w:t>
-      </w:r>
-      <w:r>
-        <w:t>2024</w:t>
+        <w:t xml:space="preserve"> | Aug 2023 – 2024</w:t>
       </w:r>
     </w:p>
     <w:p>
@@ -893,15 +883,7 @@
         <w:rPr>
           <w:color w:val="000000" w:themeColor="text1"/>
         </w:rPr>
-        <w:t>Students/MASTE</w:t>
-      </w:r>
-      <w:bookmarkStart w:id="0" w:name="_GoBack"/>
-      <w:bookmarkEnd w:id="0"/>
-      <w:r>
-        <w:rPr>
-          <w:color w:val="000000" w:themeColor="text1"/>
-        </w:rPr>
-        <w:t xml:space="preserve">CH </w:t>
+        <w:t xml:space="preserve">Students/MASTECH </w:t>
       </w:r>
       <w:r>
         <w:rPr>
@@ -1090,7 +1072,7 @@
           </mc:Choice>
           <mc:Fallback>
             <w:pict>
-              <v:shape w14:anchorId="466492B1" id="Graphic 3" o:spid="_x0000_s1026" style="position:absolute;margin-left:36pt;margin-top:23.4pt;width:523pt;height:.1pt;z-index:-251648512;visibility:visible;mso-wrap-style:square;mso-wrap-distance-left:0;mso-wrap-distance-top:0;mso-wrap-distance-right:0;mso-wrap-distance-bottom:0;mso-position-horizontal:absolute;mso-position-horizontal-relative:page;mso-position-vertical:absolute;mso-position-vertical-relative:text;v-text-anchor:top" coordsize="6642100,1270" o:gfxdata="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" path="m,l6642099,e" filled="f" strokeweight="1pt">
+              <v:shape w14:anchorId="14426BDC" id="Graphic 3" o:spid="_x0000_s1026" style="position:absolute;margin-left:36pt;margin-top:23.4pt;width:523pt;height:.1pt;z-index:-251648512;visibility:visible;mso-wrap-style:square;mso-wrap-distance-left:0;mso-wrap-distance-top:0;mso-wrap-distance-right:0;mso-wrap-distance-bottom:0;mso-position-horizontal:absolute;mso-position-horizontal-relative:page;mso-position-vertical:absolute;mso-position-vertical-relative:text;v-text-anchor:top" coordsize="6642100,1270" o:gfxdata="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" path="m,l6642099,e" filled="f" strokeweight="1pt">
                 <v:path arrowok="t"/>
                 <w10:wrap type="topAndBottom" anchorx="page"/>
               </v:shape>
@@ -1225,13 +1207,7 @@
         <w:rPr>
           <w:color w:val="000000" w:themeColor="text1"/>
         </w:rPr>
-        <w:t>Managemen</w:t>
-      </w:r>
-      <w:r>
-        <w:rPr>
-          <w:color w:val="000000" w:themeColor="text1"/>
-        </w:rPr>
-        <w:t>t,</w:t>
+        <w:t>Management,</w:t>
       </w:r>
       <w:r>
         <w:rPr>
@@ -1664,7 +1640,7 @@
           </mc:Choice>
           <mc:Fallback>
             <w:pict>
-              <v:shape w14:anchorId="68191AE4" id="Graphic 4" o:spid="_x0000_s1026" style="position:absolute;margin-left:36pt;margin-top:15.4pt;width:523pt;height:.1pt;z-index:-251624960;visibility:visible;mso-wrap-style:square;mso-wrap-distance-left:0;mso-wrap-distance-top:0;mso-wrap-distance-right:0;mso-wrap-distance-bottom:0;mso-position-horizontal:absolute;mso-position-horizontal-relative:page;mso-position-vertical:absolute;mso-position-vertical-relative:text;v-text-anchor:top" coordsize="6642100,1270" o:gfxdata="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" path="m,l6642099,e" filled="f" strokeweight="1pt">
+              <v:shape w14:anchorId="7AB42C4A" id="Graphic 4" o:spid="_x0000_s1026" style="position:absolute;margin-left:36pt;margin-top:15.4pt;width:523pt;height:.1pt;z-index:-251624960;visibility:visible;mso-wrap-style:square;mso-wrap-distance-left:0;mso-wrap-distance-top:0;mso-wrap-distance-right:0;mso-wrap-distance-bottom:0;mso-position-horizontal:absolute;mso-position-horizontal-relative:page;mso-position-vertical:absolute;mso-position-vertical-relative:text;v-text-anchor:top" coordsize="6642100,1270" o:gfxdata="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" path="m,l6642099,e" filled="f" strokeweight="1pt">
                 <v:path arrowok="t"/>
                 <w10:wrap type="topAndBottom" anchorx="page"/>
               </v:shape>
@@ -1721,13 +1697,7 @@
         <w:rPr>
           <w:color w:val="000000" w:themeColor="text1"/>
         </w:rPr>
-        <w:t>Sw</w:t>
-      </w:r>
-      <w:r>
-        <w:rPr>
-          <w:color w:val="000000" w:themeColor="text1"/>
-        </w:rPr>
-        <w:t>iftUI</w:t>
+        <w:t>SwiftUI</w:t>
       </w:r>
       <w:proofErr w:type="spellEnd"/>
       <w:r>
@@ -2128,7 +2098,7 @@
           </mc:Choice>
           <mc:Fallback>
             <w:pict>
-              <v:shape w14:anchorId="7B1F105D" id="Graphic 5" o:spid="_x0000_s1026" style="position:absolute;margin-left:36pt;margin-top:22.1pt;width:523pt;height:.1pt;z-index:-251601408;visibility:visible;mso-wrap-style:square;mso-wrap-distance-left:0;mso-wrap-distance-top:0;mso-wrap-distance-right:0;mso-wrap-distance-bottom:0;mso-position-horizontal:absolute;mso-position-horizontal-relative:page;mso-position-vertical:absolute;mso-position-vertical-relative:text;v-text-anchor:top" coordsize="6642100,1270" o:gfxdata="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" path="m,l6642099,e" filled="f" strokeweight="1pt">
+              <v:shape w14:anchorId="63DBB648" id="Graphic 5" o:spid="_x0000_s1026" style="position:absolute;margin-left:36pt;margin-top:22.1pt;width:523pt;height:.1pt;z-index:-251601408;visibility:visible;mso-wrap-style:square;mso-wrap-distance-left:0;mso-wrap-distance-top:0;mso-wrap-distance-right:0;mso-wrap-distance-bottom:0;mso-position-horizontal:absolute;mso-position-horizontal-relative:page;mso-position-vertical:absolute;mso-position-vertical-relative:text;v-text-anchor:top" coordsize="6642100,1270" o:gfxdata="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" path="m,l6642099,e" filled="f" strokeweight="1pt">
                 <v:path arrowok="t"/>
                 <w10:wrap type="topAndBottom" anchorx="page"/>
               </v:shape>

</xml_diff>